<commit_message>
loppuraportti: osio 3 kirjoitettu
</commit_message>
<xml_diff>
--- a/R9_Loppuraportti.docx
+++ b/R9_Loppuraportti.docx
@@ -1,6 +1,6 @@
 
 <file path=word/document.xml><?xml version="1.0" encoding="utf-8"?>
-<w:document xmlns:wpc="http://schemas.microsoft.com/office/word/2010/wordprocessingCanvas" xmlns:cx="http://schemas.microsoft.com/office/drawing/2014/chartex" xmlns:cx1="http://schemas.microsoft.com/office/drawing/2015/9/8/chartex" xmlns:cx2="http://schemas.microsoft.com/office/drawing/2015/10/21/chartex" xmlns:cx3="http://schemas.microsoft.com/office/drawing/2016/5/9/chartex" xmlns:cx4="http://schemas.microsoft.com/office/drawing/2016/5/10/chartex" xmlns:cx5="http://schemas.microsoft.com/office/drawing/2016/5/11/chartex" xmlns:cx6="http://schemas.microsoft.com/office/drawing/2016/5/12/chartex" xmlns:cx7="http://schemas.microsoft.com/office/drawing/2016/5/13/chartex" xmlns:cx8="http://schemas.microsoft.com/office/drawing/2016/5/14/chartex" xmlns:mc="http://schemas.openxmlformats.org/markup-compatibility/2006" xmlns:aink="http://schemas.microsoft.com/office/drawing/2016/ink" xmlns:am3d="http://schemas.microsoft.com/office/drawing/2017/model3d" xmlns:o="urn:schemas-microsoft-com:office:office" xmlns:r="http://schemas.openxmlformats.org/officeDocument/2006/relationships" xmlns:m="http://schemas.openxmlformats.org/officeDocument/2006/math" xmlns:v="urn:schemas-microsoft-com:vml" xmlns:wp14="http://schemas.microsoft.com/office/word/2010/wordprocessingDrawing" xmlns:wp="http://schemas.openxmlformats.org/drawingml/2006/wordprocessingDrawing" xmlns:w10="urn:schemas-microsoft-com:office:word" xmlns:w="http://schemas.openxmlformats.org/wordprocessingml/2006/main" xmlns:w14="http://schemas.microsoft.com/office/word/2010/wordml" xmlns:w15="http://schemas.microsoft.com/office/word/2012/wordml" xmlns:w16cex="http://schemas.microsoft.com/office/word/2018/wordml/cex" xmlns:w16cid="http://schemas.microsoft.com/office/word/2016/wordml/cid" xmlns:w16="http://schemas.microsoft.com/office/word/2018/wordml" xmlns:w16sdtdh="http://schemas.microsoft.com/office/word/2020/wordml/sdtdatahash" xmlns:w16se="http://schemas.microsoft.com/office/word/2015/wordml/symex" xmlns:wpg="http://schemas.microsoft.com/office/word/2010/wordprocessingGroup" xmlns:wpi="http://schemas.microsoft.com/office/word/2010/wordprocessingInk" xmlns:wne="http://schemas.microsoft.com/office/word/2006/wordml" xmlns:wps="http://schemas.microsoft.com/office/word/2010/wordprocessingShape" mc:Ignorable="w14 w15 w16se w16cid w16 w16cex w16sdtdh wp14">
+<w:document xmlns:wpc="http://schemas.microsoft.com/office/word/2010/wordprocessingCanvas" xmlns:mc="http://schemas.openxmlformats.org/markup-compatibility/2006" xmlns:o="urn:schemas-microsoft-com:office:office" xmlns:r="http://schemas.openxmlformats.org/officeDocument/2006/relationships" xmlns:m="http://schemas.openxmlformats.org/officeDocument/2006/math" xmlns:v="urn:schemas-microsoft-com:vml" xmlns:wp14="http://schemas.microsoft.com/office/word/2010/wordprocessingDrawing" xmlns:wp="http://schemas.openxmlformats.org/drawingml/2006/wordprocessingDrawing" xmlns:w10="urn:schemas-microsoft-com:office:word" xmlns:w="http://schemas.openxmlformats.org/wordprocessingml/2006/main" xmlns:w14="http://schemas.microsoft.com/office/word/2010/wordml" xmlns:w15="http://schemas.microsoft.com/office/word/2012/wordml" xmlns:wpg="http://schemas.microsoft.com/office/word/2010/wordprocessingGroup" xmlns:wpi="http://schemas.microsoft.com/office/word/2010/wordprocessingInk" xmlns:wne="http://schemas.microsoft.com/office/word/2006/wordml" xmlns:wps="http://schemas.microsoft.com/office/word/2010/wordprocessingShape" mc:Ignorable="w14 w15 wp14">
   <w:body>
     <w:sdt>
       <w:sdtPr>
@@ -120,6 +120,7 @@
                           <w:b/>
                           <w:bCs/>
                           <w:noProof/>
+                          <w:lang w:val="en-US" w:eastAsia="zh-CN"/>
                         </w:rPr>
                         <mc:AlternateContent>
                           <mc:Choice Requires="wps">
@@ -266,7 +267,7 @@
                               </wp:anchor>
                             </w:drawing>
                           </mc:Choice>
-                          <mc:Fallback>
+                          <mc:Fallback xmlns:w16se="http://schemas.microsoft.com/office/word/2015/wordml/symex" xmlns:w16sdtdh="http://schemas.microsoft.com/office/word/2020/wordml/sdtdatahash" xmlns:w16="http://schemas.microsoft.com/office/word/2018/wordml" xmlns:w16cid="http://schemas.microsoft.com/office/word/2016/wordml/cid" xmlns:w16cex="http://schemas.microsoft.com/office/word/2018/wordml/cex" xmlns:am3d="http://schemas.microsoft.com/office/drawing/2017/model3d" xmlns:aink="http://schemas.microsoft.com/office/drawing/2016/ink" xmlns:cx8="http://schemas.microsoft.com/office/drawing/2016/5/14/chartex" xmlns:cx7="http://schemas.microsoft.com/office/drawing/2016/5/13/chartex" xmlns:cx6="http://schemas.microsoft.com/office/drawing/2016/5/12/chartex" xmlns:cx5="http://schemas.microsoft.com/office/drawing/2016/5/11/chartex" xmlns:cx4="http://schemas.microsoft.com/office/drawing/2016/5/10/chartex" xmlns:cx3="http://schemas.microsoft.com/office/drawing/2016/5/9/chartex" xmlns:cx2="http://schemas.microsoft.com/office/drawing/2015/10/21/chartex" xmlns:cx1="http://schemas.microsoft.com/office/drawing/2015/9/8/chartex" xmlns:cx="http://schemas.microsoft.com/office/drawing/2014/chartex">
                             <w:pict>
                               <v:shapetype w14:anchorId="463D4632" id="_x0000_t202" coordsize="21600,21600" o:spt="202" path="m,l,21600r21600,l21600,xe">
                                 <v:stroke joinstyle="miter"/>
@@ -2496,16 +2497,7 @@
         <w:pStyle w:val="IstKappaleC1"/>
       </w:pPr>
       <w:r>
-        <w:t>Työvuorojen suunnitteluun on aiemmin käytetty Excel-pohjaista lomaketta, joka ei enää ole tarpeeksi joustava esimerkiksi koronatilanteen vaatimien äkkimuutosten takia. Siksi on päätetty tilata räätälöity sovellu</w:t>
-      </w:r>
-      <w:r>
-        <w:t>s vastaamaan sairaalan tarpeisiin</w:t>
-      </w:r>
-      <w:r>
-        <w:t>.</w:t>
-      </w:r>
-      <w:r>
-        <w:t xml:space="preserve"> </w:t>
+        <w:t xml:space="preserve">Työvuorojen suunnitteluun on aiemmin käytetty Excel-pohjaista lomaketta, joka ei enää ole tarpeeksi joustava esimerkiksi koronatilanteen vaatimien äkkimuutosten takia. Siksi on päätetty tilata räätälöity sovellus vastaamaan sairaalan tarpeisiin. </w:t>
       </w:r>
     </w:p>
     <w:p>
@@ -2513,61 +2505,10 @@
         <w:pStyle w:val="IstKappaleC1"/>
       </w:pPr>
       <w:r>
-        <w:t>Projektin tavoitte</w:t>
-      </w:r>
-      <w:r>
-        <w:t xml:space="preserve">ena on luoda sovellus, joka </w:t>
-      </w:r>
-      <w:r>
-        <w:t>vast</w:t>
-      </w:r>
-      <w:r>
-        <w:t>aa</w:t>
-      </w:r>
-      <w:r>
-        <w:t xml:space="preserve"> tarjouspyynnön asiakasvaatimuksiin</w:t>
-      </w:r>
-      <w:r>
-        <w:t xml:space="preserve">, </w:t>
-      </w:r>
-      <w:r>
-        <w:t>toteuttaa</w:t>
-      </w:r>
-      <w:r>
-        <w:t xml:space="preserve"> kaikki sen</w:t>
-      </w:r>
-      <w:r>
-        <w:t xml:space="preserve"> halutut toiminnallisuudet</w:t>
-      </w:r>
-      <w:r>
-        <w:t xml:space="preserve"> sekä toteuttaa</w:t>
-      </w:r>
-      <w:r>
-        <w:t xml:space="preserve"> projekti</w:t>
-      </w:r>
-      <w:r>
-        <w:t xml:space="preserve"> halutussa</w:t>
-      </w:r>
-      <w:r>
-        <w:t xml:space="preserve"> aikataulussa</w:t>
-      </w:r>
-      <w:r>
-        <w:t>.</w:t>
-      </w:r>
-      <w:r>
-        <w:t xml:space="preserve"> Sovelluksen on tarkoitus vastata asiakkaan tarpeisiin siten, että se sisältää</w:t>
-      </w:r>
-      <w:r>
-        <w:t xml:space="preserve"> niin henkilöstöhallinnon tietokannan sekä mahdollistaa näiden tietojen ylläpidon, kuin myös työvuorosuunnittelun </w:t>
-      </w:r>
-      <w:r>
-        <w:t xml:space="preserve">vaatimat erilaiset </w:t>
-      </w:r>
-      <w:r>
-        <w:t>työkalut</w:t>
-      </w:r>
-      <w:r>
-        <w:t>.</w:t>
+        <w:t>Projektin tavoitteena on luoda sovellus, joka vastaa tarjouspyynnön asiakasvaatimuksiin, toteuttaa kaikki sen halutut toiminnallisuudet sekä toteuttaa projekti halutussa aikataulussa.</w:t>
+      </w:r>
+      <w:r>
+        <w:t xml:space="preserve"> Sovelluksen on tarkoitus vastata asiakkaan tarpeisiin siten, että se sisältää niin henkilöstöhallinnon tietokannan sekä mahdollistaa näiden tietojen ylläpidon, kuin myös työvuorosuunnittelun vaatimat erilaiset työkalut.</w:t>
       </w:r>
     </w:p>
     <w:p>
@@ -2593,16 +2534,7 @@
         <w:t>Projekti koostuu asiakasvaatimusten mukaisen sovelluksen toteuttamisesta sekä projektin etenemistä kuvaavien raporttien tuottamisesta.</w:t>
       </w:r>
       <w:r>
-        <w:t xml:space="preserve"> </w:t>
-      </w:r>
-      <w:r>
-        <w:t>Sovelluksella ylläpidetään sairaalan työntekijöihin ja työvuoroihin liittyvää dataa, sekä suunnitellaan sairaalan työntekijöiden työvuorot. Sovelluksella voidaan tehdä tarvittavia lisäyksiä ja muutoksia niin työntekijöiden, työvuorojen kuin työtehtävienkin tietoihin, sekä poistaa niitä.</w:t>
-      </w:r>
-      <w:r>
-        <w:t xml:space="preserve"> </w:t>
-      </w:r>
-      <w:r>
-        <w:t>Sovelluksella tehdyt muutokset tallentuvat paikalliseen tietokantaan, josta ohjelma ajaa niitä käyttäjän nähtäväksi ja muokattavaksi.</w:t>
+        <w:t xml:space="preserve"> Sovelluksella ylläpidetään sairaalan työntekijöihin ja työvuoroihin liittyvää dataa, sekä suunnitellaan sairaalan työntekijöiden työvuorot. Sovelluksella voidaan tehdä tarvittavia lisäyksiä ja muutoksia niin työntekijöiden, työvuorojen kuin työtehtävienkin tietoihin, sekä poistaa niitä. Sovelluksella tehdyt muutokset tallentuvat paikalliseen tietokantaan, josta ohjelma ajaa niitä käyttäjän nähtäväksi ja muokattavaksi.</w:t>
       </w:r>
       <w:r>
         <w:t xml:space="preserve"> </w:t>
@@ -2671,10 +2603,7 @@
         <w:pStyle w:val="IstKappaleC1"/>
       </w:pPr>
       <w:r>
-        <w:t>Projektin organisaatio ja vastuualueet</w:t>
-      </w:r>
-      <w:r>
-        <w:t>:</w:t>
+        <w:t>Projektin organisaatio ja vastuualueet:</w:t>
       </w:r>
     </w:p>
     <w:p>
@@ -2682,10 +2611,7 @@
         <w:pStyle w:val="IstKappaleC1"/>
       </w:pPr>
       <w:r>
-        <w:t>Ohjausryhmä: Jukka Kinnunen, Keijo Kuosmanen, Mika Vanhanen</w:t>
-      </w:r>
-      <w:r>
-        <w:t>.</w:t>
+        <w:t>Ohjausryhmä: Jukka Kinnunen, Keijo Kuosmanen, Mika Vanhanen.</w:t>
       </w:r>
     </w:p>
     <w:p>
@@ -2693,28 +2619,7 @@
         <w:pStyle w:val="IstKappaleC1"/>
       </w:pPr>
       <w:r>
-        <w:t>Projektiryhmä: Simo Lyytinen</w:t>
-      </w:r>
-      <w:r>
-        <w:t xml:space="preserve"> (Azure DevOps-pääkäyttäjä)</w:t>
-      </w:r>
-      <w:r>
-        <w:t>,</w:t>
-      </w:r>
-      <w:r>
-        <w:t xml:space="preserve"> </w:t>
-      </w:r>
-      <w:r>
-        <w:t>Sinna Hujanen</w:t>
-      </w:r>
-      <w:r>
-        <w:t xml:space="preserve"> (Tietokannan luonti sekä ylläpito)</w:t>
-      </w:r>
-      <w:r>
-        <w:t>, Ville Paasone</w:t>
-      </w:r>
-      <w:r>
-        <w:t>n (Versiohallinta).</w:t>
+        <w:t>Projektiryhmä: Simo Lyytinen (Azure DevOps-pääkäyttäjä), Sinna Hujanen (Tietokannan luonti sekä ylläpito), Ville Paasonen (Versiohallinta).</w:t>
       </w:r>
     </w:p>
     <w:p>
@@ -2876,13 +2781,7 @@
         </w:numPr>
       </w:pPr>
       <w:r>
-        <w:t>Tulostettava</w:t>
-      </w:r>
-      <w:r>
-        <w:t xml:space="preserve"> työntekijän</w:t>
-      </w:r>
-      <w:r>
-        <w:t xml:space="preserve"> työvuororaportti</w:t>
+        <w:t>Tulostettava työntekijän työvuororaportti</w:t>
       </w:r>
     </w:p>
     <w:p>
@@ -2961,161 +2860,211 @@
     <w:p>
       <w:pPr>
         <w:pStyle w:val="IstKappaleC1"/>
-        <w:rPr>
-          <w:highlight w:val="yellow"/>
-        </w:rPr>
-      </w:pPr>
-      <w:r>
-        <w:rPr>
-          <w:highlight w:val="yellow"/>
-        </w:rPr>
-        <w:t>Lyhyt yhteenveto suunnitelluista lopputuloksista.</w:t>
+      </w:pPr>
+      <w:r>
+        <w:t xml:space="preserve">Projektin tavoitteista ja edistymisestä kirjoitettiin dokumentteja. Edistymisen seurantaa ylläpidettiin pääosin </w:t>
+      </w:r>
+      <w:proofErr w:type="spellStart"/>
+      <w:r>
+        <w:t>Azure</w:t>
+      </w:r>
+      <w:proofErr w:type="spellEnd"/>
+      <w:r>
+        <w:t xml:space="preserve"> </w:t>
+      </w:r>
+      <w:proofErr w:type="spellStart"/>
+      <w:r>
+        <w:t>DevOpsissa</w:t>
+      </w:r>
+      <w:proofErr w:type="spellEnd"/>
+      <w:r>
+        <w:t>, jonne projektin tehtävät oli jaettuna sprintteihin.</w:t>
       </w:r>
     </w:p>
     <w:p>
       <w:pPr>
         <w:pStyle w:val="IstKappaleC1"/>
       </w:pPr>
-      <w:r>
-        <w:rPr>
-          <w:highlight w:val="yellow"/>
-        </w:rPr>
-        <w:t>esimerkiksi:</w:t>
-      </w:r>
+    </w:p>
+    <w:p>
+      <w:pPr>
+        <w:pStyle w:val="IstKappaleC1"/>
+      </w:pPr>
+    </w:p>
+    <w:p>
+      <w:pPr>
+        <w:pStyle w:val="IstKappaleC1"/>
+      </w:pPr>
+      <w:r>
+        <w:lastRenderedPageBreak/>
+        <w:t>Projektin erillisiä dokumentteja:</w:t>
+      </w:r>
+    </w:p>
+    <w:p>
+      <w:pPr>
+        <w:pStyle w:val="IstKappaleC1"/>
+      </w:pPr>
+    </w:p>
+    <w:p>
+      <w:pPr>
+        <w:pStyle w:val="IstLuetteloC1"/>
+      </w:pPr>
+      <w:r>
+        <w:t>Projektikortti</w:t>
+      </w:r>
+    </w:p>
+    <w:p>
+      <w:pPr>
+        <w:pStyle w:val="IstLuetteloC1"/>
+      </w:pPr>
+      <w:r>
+        <w:t>Projektimäärittely</w:t>
+      </w:r>
+    </w:p>
+    <w:p>
+      <w:pPr>
+        <w:pStyle w:val="IstLuetteloC1"/>
+      </w:pPr>
+      <w:r>
+        <w:t>Projektin pelisäännöt</w:t>
+      </w:r>
+      <w:r>
+        <w:t xml:space="preserve"> (Wiki)</w:t>
+      </w:r>
+    </w:p>
+    <w:p>
+      <w:pPr>
+        <w:pStyle w:val="IstLuetteloC1"/>
+      </w:pPr>
+      <w:r>
+        <w:t>Viikkoraportit</w:t>
+      </w:r>
+      <w:r>
+        <w:t xml:space="preserve"> (Wiki)</w:t>
+      </w:r>
+    </w:p>
+    <w:p>
+      <w:pPr>
+        <w:pStyle w:val="IstLuetteloC1"/>
+      </w:pPr>
+      <w:r>
+        <w:t>Aloituspalaverin muistio</w:t>
+      </w:r>
+    </w:p>
+    <w:p>
+      <w:pPr>
+        <w:pStyle w:val="IstLuetteloC1"/>
+      </w:pPr>
+      <w:r>
+        <w:t>Neuvottelukutsu käyttöliittymäpalaveriin</w:t>
+      </w:r>
+    </w:p>
+    <w:p>
+      <w:pPr>
+        <w:pStyle w:val="IstLuetteloC1"/>
+      </w:pPr>
+      <w:r>
+        <w:t>Käyttöliittymäpalaverin muistio</w:t>
+      </w:r>
+    </w:p>
+    <w:p>
+      <w:pPr>
+        <w:pStyle w:val="IstLuetteloC1"/>
+      </w:pPr>
+      <w:r>
+        <w:t>Ohjausryhmän kokouksen pöytäkirja</w:t>
+      </w:r>
+    </w:p>
+    <w:p>
+      <w:pPr>
+        <w:pStyle w:val="IstLuetteloC1"/>
+      </w:pPr>
+      <w:r>
+        <w:t>Mediatiedote</w:t>
+      </w:r>
+    </w:p>
+    <w:p>
+      <w:pPr>
+        <w:pStyle w:val="IstLuetteloC1"/>
+      </w:pPr>
+      <w:r>
+        <w:t>Tietokannan luontilause</w:t>
+      </w:r>
+    </w:p>
+    <w:p>
+      <w:pPr>
+        <w:pStyle w:val="IstLuetteloC1"/>
+      </w:pPr>
+      <w:r>
+        <w:t>Loppuraportti</w:t>
+      </w:r>
+    </w:p>
+    <w:p>
+      <w:pPr>
+        <w:pStyle w:val="IstLuetteloC1"/>
+        <w:numPr>
+          <w:ilvl w:val="0"/>
+          <w:numId w:val="0"/>
+        </w:numPr>
+        <w:ind w:left="1701" w:hanging="397"/>
+      </w:pPr>
+    </w:p>
+    <w:p/>
+    <w:p>
+      <w:pPr>
+        <w:pStyle w:val="IstKappaleC1"/>
+      </w:pPr>
+      <w:r>
+        <w:t>Projekt</w:t>
+      </w:r>
+      <w:r>
+        <w:t>in dokumentaatio on tallennettun</w:t>
+      </w:r>
+      <w:r>
+        <w:t xml:space="preserve">a projektin liitteenä </w:t>
+      </w:r>
+      <w:proofErr w:type="spellStart"/>
+      <w:r>
+        <w:t>Azure</w:t>
+      </w:r>
+      <w:proofErr w:type="spellEnd"/>
       <w:r>
         <w:t xml:space="preserve"> </w:t>
       </w:r>
-    </w:p>
-    <w:p>
-      <w:pPr>
-        <w:pStyle w:val="IstLuetteloC1"/>
-      </w:pPr>
-      <w:r>
-        <w:t>Hallinnolliset dokumentit</w:t>
-      </w:r>
-    </w:p>
-    <w:p>
-      <w:pPr>
-        <w:pStyle w:val="IstLuetteloC1"/>
-      </w:pPr>
-      <w:r>
-        <w:t>Projektisuunnitelma</w:t>
-      </w:r>
-    </w:p>
-    <w:p>
-      <w:pPr>
-        <w:pStyle w:val="IstLuetteloC1"/>
-      </w:pPr>
-      <w:r>
-        <w:t xml:space="preserve">Tehtäväluettelo </w:t>
-      </w:r>
-    </w:p>
-    <w:p>
-      <w:pPr>
-        <w:pStyle w:val="IstLuetteloC1"/>
-      </w:pPr>
-      <w:r>
-        <w:lastRenderedPageBreak/>
-        <w:t>Johtoryhmän kokousten pöytäkirjat</w:t>
-      </w:r>
-    </w:p>
-    <w:p>
-      <w:pPr>
-        <w:pStyle w:val="IstLuetteloC1"/>
-      </w:pPr>
-      <w:r>
-        <w:t>Projektin edistymisraportit</w:t>
-      </w:r>
-    </w:p>
-    <w:p>
-      <w:pPr>
-        <w:pStyle w:val="IstLuetteloC1"/>
-      </w:pPr>
-      <w:r>
-        <w:t>Projektiryhmän kokousten pöytäkirjat</w:t>
-      </w:r>
-    </w:p>
-    <w:p>
-      <w:pPr>
-        <w:pStyle w:val="IstLuetteloC1"/>
-      </w:pPr>
-      <w:r>
-        <w:t>Loppuraportti</w:t>
-      </w:r>
-    </w:p>
-    <w:p>
-      <w:pPr>
-        <w:pStyle w:val="IstLuetteloC1"/>
-      </w:pPr>
-      <w:r>
-        <w:t>jne.</w:t>
-      </w:r>
-    </w:p>
-    <w:p>
-      <w:pPr>
-        <w:pStyle w:val="IstLeiptekstiC1"/>
-        <w:ind w:left="1664"/>
-        <w:rPr>
-          <w:b/>
-          <w:i/>
-        </w:rPr>
-      </w:pPr>
-    </w:p>
-    <w:p>
-      <w:pPr>
-        <w:pStyle w:val="IstKappaleC1"/>
-        <w:rPr>
-          <w:b/>
-        </w:rPr>
-      </w:pPr>
-      <w:r>
-        <w:rPr>
-          <w:b/>
-        </w:rPr>
-        <w:t>Muu dokumentaatio</w:t>
-      </w:r>
-    </w:p>
-    <w:p>
-      <w:pPr>
-        <w:pStyle w:val="IstLuetteloC1"/>
-      </w:pPr>
-      <w:r>
-        <w:t>Määrittelyt</w:t>
-      </w:r>
-    </w:p>
-    <w:p>
-      <w:pPr>
-        <w:pStyle w:val="IstLuetteloC1"/>
-      </w:pPr>
-      <w:r>
-        <w:t>Tiedotteet</w:t>
-      </w:r>
-    </w:p>
-    <w:p>
-      <w:pPr>
-        <w:pStyle w:val="IstLuetteloC1"/>
-      </w:pPr>
-      <w:r>
-        <w:t>Käyttöohjeet</w:t>
-      </w:r>
-    </w:p>
-    <w:p>
-      <w:pPr>
-        <w:pStyle w:val="IstLuetteloC1"/>
-      </w:pPr>
-      <w:r>
-        <w:t>Sopimukset</w:t>
-      </w:r>
-    </w:p>
-    <w:p>
-      <w:pPr>
-        <w:pStyle w:val="IstLuetteloC1"/>
-      </w:pPr>
-      <w:r>
-        <w:t>jne.</w:t>
-      </w:r>
-    </w:p>
-    <w:p/>
+      <w:proofErr w:type="spellStart"/>
+      <w:r>
+        <w:t>DevO</w:t>
+      </w:r>
+      <w:r>
+        <w:t>psiin</w:t>
+      </w:r>
+      <w:proofErr w:type="spellEnd"/>
+      <w:r>
+        <w:t xml:space="preserve">. Projektin pelisäännöt ja viikkoraportit on tallennettuna </w:t>
+      </w:r>
+      <w:proofErr w:type="spellStart"/>
+      <w:r>
+        <w:t>DevOpsin</w:t>
+      </w:r>
+      <w:proofErr w:type="spellEnd"/>
+      <w:r>
+        <w:t xml:space="preserve"> Wiki-osioon.</w:t>
+      </w:r>
+    </w:p>
+    <w:p>
+      <w:pPr>
+        <w:pStyle w:val="IstNumOtsikko1"/>
+      </w:pPr>
+      <w:bookmarkStart w:id="23" w:name="_Toc184011099"/>
+      <w:bookmarkStart w:id="24" w:name="_Toc301865043"/>
+      <w:bookmarkStart w:id="25" w:name="_Toc366662917"/>
+      <w:r>
+        <w:t>Projektin työmäärä ja kustannukset</w:t>
+      </w:r>
+      <w:bookmarkEnd w:id="23"/>
+      <w:bookmarkEnd w:id="24"/>
+      <w:bookmarkEnd w:id="25"/>
+    </w:p>
     <w:p>
       <w:pPr>
         <w:pStyle w:val="IstKappaleC1"/>
@@ -3127,22 +3076,8 @@
         <w:rPr>
           <w:highlight w:val="yellow"/>
         </w:rPr>
-        <w:t>Minne projektin dokumentaatio ja lopputulokset on arkistoitu?</w:t>
-      </w:r>
-    </w:p>
-    <w:p>
-      <w:pPr>
-        <w:pStyle w:val="IstNumOtsikko1"/>
-      </w:pPr>
-      <w:bookmarkStart w:id="23" w:name="_Toc184011099"/>
-      <w:bookmarkStart w:id="24" w:name="_Toc301865043"/>
-      <w:bookmarkStart w:id="25" w:name="_Toc366662917"/>
-      <w:r>
-        <w:t>Projektin työmäärä ja kustannukset</w:t>
-      </w:r>
-      <w:bookmarkEnd w:id="23"/>
-      <w:bookmarkEnd w:id="24"/>
-      <w:bookmarkEnd w:id="25"/>
+        <w:t>Jos projektissa on tehty erillinen tehtäväluettelo, joka sisältää kustannusten toteumavertailun, liitetään toteumavertailu liitteenä loppuraporttiin. Tässä yhteydessä toteutetaan projektin ns. tilinpäätös eli varmistetaan, että kaikki projektiin tehty työ on kirjattu ja laskutus on suoritettu projektisuunnitelman mukaisesti. Periaatteena niin, että projektin päättämisen jälkeen projektiin ei voida kohdistaa laskutusta, ellei toisin sovita.</w:t>
+      </w:r>
     </w:p>
     <w:p>
       <w:pPr>
@@ -3155,7 +3090,7 @@
         <w:rPr>
           <w:highlight w:val="yellow"/>
         </w:rPr>
-        <w:t>Jos projektissa on tehty erillinen tehtäväluettelo, joka sisältää kustannusten toteumavertailun, liitetään toteumavertailu liitteenä loppuraporttiin. Tässä yhteydessä toteutetaan projektin ns. tilinpäätös eli varmistetaan, että kaikki projektiin tehty työ on kirjattu ja laskutus on suoritettu projektisuunnitelman mukaisesti. Periaatteena niin, että projektin päättämisen jälkeen projektiin ei voida kohdistaa laskutusta, ellei toisin sovita.</w:t>
+        <w:t xml:space="preserve">Suunnitellut ja toteutuneet työmäärät päätehtävittäin ja niiden kommentointi (miten arvioitiin, miksi ylitettiin tai alitettiin). </w:t>
       </w:r>
     </w:p>
     <w:p>
@@ -3169,20 +3104,6 @@
         <w:rPr>
           <w:highlight w:val="yellow"/>
         </w:rPr>
-        <w:t xml:space="preserve">Suunnitellut ja toteutuneet työmäärät päätehtävittäin ja niiden kommentointi (miten arvioitiin, miksi ylitettiin tai alitettiin). </w:t>
-      </w:r>
-    </w:p>
-    <w:p>
-      <w:pPr>
-        <w:pStyle w:val="IstKappaleC1"/>
-        <w:rPr>
-          <w:highlight w:val="yellow"/>
-        </w:rPr>
-      </w:pPr>
-      <w:r>
-        <w:rPr>
-          <w:highlight w:val="yellow"/>
-        </w:rPr>
         <w:t>Suunnitellut ja toteutuneet kustannukset ja niiden kommentointi (miten arvioitiin, miksi ylitettiin tai alitettiin).</w:t>
       </w:r>
     </w:p>
@@ -3202,41 +3123,51 @@
     </w:p>
     <w:p>
       <w:pPr>
+        <w:pStyle w:val="IstKappaleC1"/>
+        <w:rPr>
+          <w:highlight w:val="cyan"/>
+        </w:rPr>
+      </w:pPr>
+      <w:bookmarkStart w:id="26" w:name="_GoBack"/>
+      <w:bookmarkEnd w:id="26"/>
+    </w:p>
+    <w:p>
+      <w:pPr>
         <w:pStyle w:val="IstNumOtsikko1"/>
       </w:pPr>
-      <w:bookmarkStart w:id="26" w:name="_Toc184011100"/>
-      <w:bookmarkStart w:id="27" w:name="_Toc301865044"/>
-      <w:bookmarkStart w:id="28" w:name="_Toc366662918"/>
+      <w:bookmarkStart w:id="27" w:name="_Toc184011100"/>
+      <w:bookmarkStart w:id="28" w:name="_Toc301865044"/>
+      <w:bookmarkStart w:id="29" w:name="_Toc366662918"/>
       <w:r>
         <w:t>Projektin arviointi</w:t>
       </w:r>
-      <w:bookmarkEnd w:id="26"/>
       <w:bookmarkEnd w:id="27"/>
       <w:bookmarkEnd w:id="28"/>
+      <w:bookmarkEnd w:id="29"/>
     </w:p>
     <w:p>
       <w:pPr>
         <w:pStyle w:val="IstNumOtsikko2"/>
       </w:pPr>
-      <w:bookmarkStart w:id="29" w:name="_Toc184011101"/>
-      <w:bookmarkStart w:id="30" w:name="_Toc301865045"/>
-      <w:bookmarkStart w:id="31" w:name="_Toc366662919"/>
+      <w:bookmarkStart w:id="30" w:name="_Toc184011101"/>
+      <w:bookmarkStart w:id="31" w:name="_Toc301865045"/>
+      <w:bookmarkStart w:id="32" w:name="_Toc366662919"/>
       <w:r>
         <w:t>Sisällöllinen toteutuminen</w:t>
       </w:r>
-      <w:bookmarkEnd w:id="29"/>
       <w:bookmarkEnd w:id="30"/>
       <w:bookmarkEnd w:id="31"/>
+      <w:bookmarkEnd w:id="32"/>
     </w:p>
     <w:p>
       <w:pPr>
         <w:pStyle w:val="IstNumOtsikko3"/>
       </w:pPr>
-      <w:bookmarkStart w:id="32" w:name="_Toc366662920"/>
+      <w:bookmarkStart w:id="33" w:name="_Toc366662920"/>
       <w:r>
         <w:t>Suunniteltujen tehtävien ja lopputulosten toteutuminen</w:t>
       </w:r>
-      <w:bookmarkEnd w:id="32"/>
+      <w:bookmarkEnd w:id="33"/>
     </w:p>
     <w:p>
       <w:pPr>
@@ -3290,6 +3221,7 @@
         <w:rPr>
           <w:highlight w:val="yellow"/>
         </w:rPr>
+        <w:lastRenderedPageBreak/>
         <w:t xml:space="preserve">Mitä suunnittelemattomia tehtäviä tehtiin (ei osattu ennakoida suunnitteluvaiheessa) </w:t>
       </w:r>
       <w:r>
@@ -3331,12 +3263,11 @@
       <w:pPr>
         <w:pStyle w:val="IstNumOtsikko3"/>
       </w:pPr>
-      <w:bookmarkStart w:id="33" w:name="_Toc366662921"/>
-      <w:r>
-        <w:lastRenderedPageBreak/>
+      <w:bookmarkStart w:id="34" w:name="_Toc366662921"/>
+      <w:r>
         <w:t>Muutoshallinta</w:t>
       </w:r>
-      <w:bookmarkEnd w:id="33"/>
+      <w:bookmarkEnd w:id="34"/>
     </w:p>
     <w:p>
       <w:pPr>
@@ -3402,15 +3333,15 @@
       <w:pPr>
         <w:pStyle w:val="IstNumOtsikko2"/>
       </w:pPr>
-      <w:bookmarkStart w:id="34" w:name="_Toc184011102"/>
-      <w:bookmarkStart w:id="35" w:name="_Toc301865046"/>
-      <w:bookmarkStart w:id="36" w:name="_Toc366662922"/>
+      <w:bookmarkStart w:id="35" w:name="_Toc184011102"/>
+      <w:bookmarkStart w:id="36" w:name="_Toc301865046"/>
+      <w:bookmarkStart w:id="37" w:name="_Toc366662922"/>
       <w:r>
         <w:t>Laadullinen toteutuminen</w:t>
       </w:r>
-      <w:bookmarkEnd w:id="34"/>
       <w:bookmarkEnd w:id="35"/>
       <w:bookmarkEnd w:id="36"/>
+      <w:bookmarkEnd w:id="37"/>
     </w:p>
     <w:p>
       <w:pPr>
@@ -3460,8 +3391,8 @@
       </w:tblPr>
       <w:tblGrid>
         <w:gridCol w:w="2587"/>
-        <w:gridCol w:w="4195"/>
-        <w:gridCol w:w="3403"/>
+        <w:gridCol w:w="4194"/>
+        <w:gridCol w:w="3404"/>
       </w:tblGrid>
       <w:tr>
         <w:trPr>
@@ -3636,36 +3567,24 @@
                 <w:b w:val="0"/>
                 <w:szCs w:val="20"/>
               </w:rPr>
-              <w:t xml:space="preserve">Tavoitetaso: esim. Aikatauluylitys max </w:t>
+              <w:t xml:space="preserve">Tavoitetaso: </w:t>
             </w:r>
-            <w:proofErr w:type="gramStart"/>
             <w:r>
               <w:rPr>
                 <w:rFonts w:eastAsia="Times New Roman" w:cs="Calibri"/>
                 <w:b w:val="0"/>
                 <w:szCs w:val="20"/>
               </w:rPr>
-              <w:t xml:space="preserve">10% </w:t>
+              <w:t xml:space="preserve">Projekti päättyi </w:t>
             </w:r>
-            <w:proofErr w:type="gramEnd"/>
             <w:r>
               <w:rPr>
                 <w:rFonts w:eastAsia="Times New Roman" w:cs="Calibri"/>
                 <w:b w:val="0"/>
                 <w:szCs w:val="20"/>
               </w:rPr>
-              <w:t xml:space="preserve"> tai Projekti päättyi </w:t>
+              <w:t>16.12.2021</w:t>
             </w:r>
-            <w:proofErr w:type="spellStart"/>
-            <w:r>
-              <w:rPr>
-                <w:rFonts w:eastAsia="Times New Roman" w:cs="Calibri"/>
-                <w:b w:val="0"/>
-                <w:szCs w:val="20"/>
-              </w:rPr>
-              <w:t>xx.xx.xxx</w:t>
-            </w:r>
-            <w:proofErr w:type="spellEnd"/>
             <w:r>
               <w:rPr>
                 <w:rFonts w:eastAsia="Times New Roman" w:cs="Calibri"/>
@@ -3784,17 +3703,8 @@
                 <w:b w:val="0"/>
                 <w:szCs w:val="20"/>
               </w:rPr>
-              <w:t xml:space="preserve">Tavoitetaso: esim. Kustannusylitys max 5 %  tai </w:t>
+              <w:t xml:space="preserve">Tavoitetaso: </w:t>
             </w:r>
-          </w:p>
-          <w:p>
-            <w:pPr>
-              <w:rPr>
-                <w:rFonts w:eastAsia="Times New Roman" w:cs="Calibri"/>
-                <w:b w:val="0"/>
-                <w:szCs w:val="20"/>
-              </w:rPr>
-            </w:pPr>
             <w:r>
               <w:rPr>
                 <w:rFonts w:eastAsia="Times New Roman" w:cs="Calibri"/>
@@ -3899,24 +3809,7 @@
                 <w:b w:val="0"/>
                 <w:szCs w:val="20"/>
               </w:rPr>
-              <w:t>Tavoitetaso: esim.</w:t>
-            </w:r>
-          </w:p>
-          <w:p>
-            <w:pPr>
-              <w:rPr>
-                <w:rFonts w:eastAsia="Times New Roman" w:cs="Calibri"/>
-                <w:b w:val="0"/>
-                <w:szCs w:val="20"/>
-              </w:rPr>
-            </w:pPr>
-            <w:r>
-              <w:rPr>
-                <w:rFonts w:eastAsia="Times New Roman" w:cs="Calibri"/>
-                <w:b w:val="0"/>
-                <w:szCs w:val="20"/>
-              </w:rPr>
-              <w:t>yleisarvosana hyvä</w:t>
+              <w:t>Tavoitetaso: yhteistyö sujuvaa, ongelmakohtiin löydetään yhdessä ratkaisut</w:t>
             </w:r>
           </w:p>
         </w:tc>
@@ -4035,22 +3928,32 @@
     </w:p>
     <w:p>
       <w:pPr>
+        <w:pStyle w:val="IstLeiptekstiC1"/>
+        <w:rPr>
+          <w:sz w:val="20"/>
+          <w:szCs w:val="20"/>
+          <w:highlight w:val="yellow"/>
+        </w:rPr>
+      </w:pPr>
+    </w:p>
+    <w:p>
+      <w:pPr>
         <w:pStyle w:val="IstNumOtsikko2"/>
       </w:pPr>
-      <w:bookmarkStart w:id="37" w:name="_Toc184011105"/>
-      <w:bookmarkStart w:id="38" w:name="_Toc301865049"/>
-      <w:bookmarkStart w:id="39" w:name="_Toc366662923"/>
-      <w:bookmarkStart w:id="40" w:name="_Toc184011103"/>
-      <w:bookmarkStart w:id="41" w:name="_Toc301865047"/>
+      <w:bookmarkStart w:id="38" w:name="_Toc184011105"/>
+      <w:bookmarkStart w:id="39" w:name="_Toc301865049"/>
+      <w:bookmarkStart w:id="40" w:name="_Toc366662923"/>
+      <w:bookmarkStart w:id="41" w:name="_Toc184011103"/>
+      <w:bookmarkStart w:id="42" w:name="_Toc301865047"/>
       <w:r>
         <w:t>Projektiorganisaation arviointi</w:t>
       </w:r>
-      <w:bookmarkEnd w:id="37"/>
       <w:bookmarkEnd w:id="38"/>
       <w:bookmarkEnd w:id="39"/>
-    </w:p>
-    <w:bookmarkEnd w:id="40"/>
+      <w:bookmarkEnd w:id="40"/>
+    </w:p>
     <w:bookmarkEnd w:id="41"/>
+    <w:bookmarkEnd w:id="42"/>
     <w:p>
       <w:pPr>
         <w:pStyle w:val="IstLuetteloC1"/>
@@ -4062,6 +3965,7 @@
         <w:rPr>
           <w:highlight w:val="yellow"/>
         </w:rPr>
+        <w:lastRenderedPageBreak/>
         <w:t xml:space="preserve">Arviointi projektiryhmän, ohjausryhmän ja muiden mahdollisten ryhmien työskentelystä: </w:t>
       </w:r>
     </w:p>
@@ -4118,7 +4022,6 @@
         <w:rPr>
           <w:highlight w:val="yellow"/>
         </w:rPr>
-        <w:lastRenderedPageBreak/>
         <w:t xml:space="preserve">Mitä kannattaa välttää? Mitä tekisin toisin? </w:t>
       </w:r>
     </w:p>
@@ -4900,6 +4803,7 @@
         <w:rPr>
           <w:highlight w:val="yellow"/>
         </w:rPr>
+        <w:lastRenderedPageBreak/>
         <w:t>Keskeisimmät riskit, niiden vaikutukset, miten ne vältettiin, mitkä riskeistä toteutuivat, miten toteutuneet riskit vaikuttivat projektin etenemiseen ja lopputuloksiin.</w:t>
       </w:r>
     </w:p>
@@ -5412,11 +5316,11 @@
       <w:pPr>
         <w:pStyle w:val="IstNumOtsikko1"/>
       </w:pPr>
-      <w:bookmarkStart w:id="42" w:name="_Toc366662925"/>
+      <w:bookmarkStart w:id="43" w:name="_Toc366662925"/>
       <w:r>
         <w:t>Projektin päättämisen tarkistuslista</w:t>
       </w:r>
-      <w:bookmarkEnd w:id="42"/>
+      <w:bookmarkEnd w:id="43"/>
     </w:p>
     <w:p>
       <w:pPr>
@@ -5781,15 +5685,15 @@
       <w:pPr>
         <w:pStyle w:val="IstNumOtsikko1"/>
       </w:pPr>
-      <w:bookmarkStart w:id="43" w:name="_Toc184011107"/>
-      <w:bookmarkStart w:id="44" w:name="_Toc301865050"/>
-      <w:bookmarkStart w:id="45" w:name="_Toc366662926"/>
+      <w:bookmarkStart w:id="44" w:name="_Toc184011107"/>
+      <w:bookmarkStart w:id="45" w:name="_Toc301865050"/>
+      <w:bookmarkStart w:id="46" w:name="_Toc366662926"/>
       <w:r>
         <w:t>Esitykset jatkotoimenpiteiksi</w:t>
       </w:r>
-      <w:bookmarkEnd w:id="43"/>
       <w:bookmarkEnd w:id="44"/>
       <w:bookmarkEnd w:id="45"/>
+      <w:bookmarkEnd w:id="46"/>
     </w:p>
     <w:p>
       <w:pPr>
@@ -5846,6 +5750,7 @@
         <w:rPr>
           <w:highlight w:val="yellow"/>
         </w:rPr>
+        <w:lastRenderedPageBreak/>
         <w:br/>
         <w:t>Muut kehittämistarpeet.</w:t>
       </w:r>
@@ -5889,7 +5794,6 @@
         <w:rPr>
           <w:highlight w:val="yellow"/>
         </w:rPr>
-        <w:lastRenderedPageBreak/>
         <w:t>T</w:t>
       </w:r>
       <w:r>
@@ -5968,7 +5872,7 @@
 </file>
 
 <file path=word/endnotes.xml><?xml version="1.0" encoding="utf-8"?>
-<w:endnotes xmlns:wpc="http://schemas.microsoft.com/office/word/2010/wordprocessingCanvas" xmlns:cx="http://schemas.microsoft.com/office/drawing/2014/chartex" xmlns:cx1="http://schemas.microsoft.com/office/drawing/2015/9/8/chartex" xmlns:cx2="http://schemas.microsoft.com/office/drawing/2015/10/21/chartex" xmlns:cx3="http://schemas.microsoft.com/office/drawing/2016/5/9/chartex" xmlns:cx4="http://schemas.microsoft.com/office/drawing/2016/5/10/chartex" xmlns:cx5="http://schemas.microsoft.com/office/drawing/2016/5/11/chartex" xmlns:cx6="http://schemas.microsoft.com/office/drawing/2016/5/12/chartex" xmlns:cx7="http://schemas.microsoft.com/office/drawing/2016/5/13/chartex" xmlns:cx8="http://schemas.microsoft.com/office/drawing/2016/5/14/chartex" xmlns:mc="http://schemas.openxmlformats.org/markup-compatibility/2006" xmlns:aink="http://schemas.microsoft.com/office/drawing/2016/ink" xmlns:am3d="http://schemas.microsoft.com/office/drawing/2017/model3d" xmlns:o="urn:schemas-microsoft-com:office:office" xmlns:r="http://schemas.openxmlformats.org/officeDocument/2006/relationships" xmlns:m="http://schemas.openxmlformats.org/officeDocument/2006/math" xmlns:v="urn:schemas-microsoft-com:vml" xmlns:wp14="http://schemas.microsoft.com/office/word/2010/wordprocessingDrawing" xmlns:wp="http://schemas.openxmlformats.org/drawingml/2006/wordprocessingDrawing" xmlns:w10="urn:schemas-microsoft-com:office:word" xmlns:w="http://schemas.openxmlformats.org/wordprocessingml/2006/main" xmlns:w14="http://schemas.microsoft.com/office/word/2010/wordml" xmlns:w15="http://schemas.microsoft.com/office/word/2012/wordml" xmlns:w16cex="http://schemas.microsoft.com/office/word/2018/wordml/cex" xmlns:w16cid="http://schemas.microsoft.com/office/word/2016/wordml/cid" xmlns:w16="http://schemas.microsoft.com/office/word/2018/wordml" xmlns:w16sdtdh="http://schemas.microsoft.com/office/word/2020/wordml/sdtdatahash" xmlns:w16se="http://schemas.microsoft.com/office/word/2015/wordml/symex" xmlns:wpg="http://schemas.microsoft.com/office/word/2010/wordprocessingGroup" xmlns:wpi="http://schemas.microsoft.com/office/word/2010/wordprocessingInk" xmlns:wne="http://schemas.microsoft.com/office/word/2006/wordml" xmlns:wps="http://schemas.microsoft.com/office/word/2010/wordprocessingShape" mc:Ignorable="w14 w15 w16se w16cid w16 w16cex w16sdtdh wp14">
+<w:endnotes xmlns:wpc="http://schemas.microsoft.com/office/word/2010/wordprocessingCanvas" xmlns:mc="http://schemas.openxmlformats.org/markup-compatibility/2006" xmlns:o="urn:schemas-microsoft-com:office:office" xmlns:r="http://schemas.openxmlformats.org/officeDocument/2006/relationships" xmlns:m="http://schemas.openxmlformats.org/officeDocument/2006/math" xmlns:v="urn:schemas-microsoft-com:vml" xmlns:wp14="http://schemas.microsoft.com/office/word/2010/wordprocessingDrawing" xmlns:wp="http://schemas.openxmlformats.org/drawingml/2006/wordprocessingDrawing" xmlns:w10="urn:schemas-microsoft-com:office:word" xmlns:w="http://schemas.openxmlformats.org/wordprocessingml/2006/main" xmlns:w14="http://schemas.microsoft.com/office/word/2010/wordml" xmlns:w15="http://schemas.microsoft.com/office/word/2012/wordml" xmlns:wpg="http://schemas.microsoft.com/office/word/2010/wordprocessingGroup" xmlns:wpi="http://schemas.microsoft.com/office/word/2010/wordprocessingInk" xmlns:wne="http://schemas.microsoft.com/office/word/2006/wordml" xmlns:wps="http://schemas.microsoft.com/office/word/2010/wordprocessingShape" mc:Ignorable="w14 w15 wp14">
   <w:endnote w:type="separator" w:id="-1">
     <w:p>
       <w:r>
@@ -5987,7 +5891,7 @@
 </file>
 
 <file path=word/footer1.xml><?xml version="1.0" encoding="utf-8"?>
-<w:ftr xmlns:wpc="http://schemas.microsoft.com/office/word/2010/wordprocessingCanvas" xmlns:cx="http://schemas.microsoft.com/office/drawing/2014/chartex" xmlns:cx1="http://schemas.microsoft.com/office/drawing/2015/9/8/chartex" xmlns:cx2="http://schemas.microsoft.com/office/drawing/2015/10/21/chartex" xmlns:cx3="http://schemas.microsoft.com/office/drawing/2016/5/9/chartex" xmlns:cx4="http://schemas.microsoft.com/office/drawing/2016/5/10/chartex" xmlns:cx5="http://schemas.microsoft.com/office/drawing/2016/5/11/chartex" xmlns:cx6="http://schemas.microsoft.com/office/drawing/2016/5/12/chartex" xmlns:cx7="http://schemas.microsoft.com/office/drawing/2016/5/13/chartex" xmlns:cx8="http://schemas.microsoft.com/office/drawing/2016/5/14/chartex" xmlns:mc="http://schemas.openxmlformats.org/markup-compatibility/2006" xmlns:aink="http://schemas.microsoft.com/office/drawing/2016/ink" xmlns:am3d="http://schemas.microsoft.com/office/drawing/2017/model3d" xmlns:o="urn:schemas-microsoft-com:office:office" xmlns:r="http://schemas.openxmlformats.org/officeDocument/2006/relationships" xmlns:m="http://schemas.openxmlformats.org/officeDocument/2006/math" xmlns:v="urn:schemas-microsoft-com:vml" xmlns:wp14="http://schemas.microsoft.com/office/word/2010/wordprocessingDrawing" xmlns:wp="http://schemas.openxmlformats.org/drawingml/2006/wordprocessingDrawing" xmlns:w10="urn:schemas-microsoft-com:office:word" xmlns:w="http://schemas.openxmlformats.org/wordprocessingml/2006/main" xmlns:w14="http://schemas.microsoft.com/office/word/2010/wordml" xmlns:w15="http://schemas.microsoft.com/office/word/2012/wordml" xmlns:w16cex="http://schemas.microsoft.com/office/word/2018/wordml/cex" xmlns:w16cid="http://schemas.microsoft.com/office/word/2016/wordml/cid" xmlns:w16="http://schemas.microsoft.com/office/word/2018/wordml" xmlns:w16sdtdh="http://schemas.microsoft.com/office/word/2020/wordml/sdtdatahash" xmlns:w16se="http://schemas.microsoft.com/office/word/2015/wordml/symex" xmlns:wpg="http://schemas.microsoft.com/office/word/2010/wordprocessingGroup" xmlns:wpi="http://schemas.microsoft.com/office/word/2010/wordprocessingInk" xmlns:wne="http://schemas.microsoft.com/office/word/2006/wordml" xmlns:wps="http://schemas.microsoft.com/office/word/2010/wordprocessingShape" mc:Ignorable="w14 w15 w16se w16cid w16 w16cex w16sdtdh wp14">
+<w:ftr xmlns:wpc="http://schemas.microsoft.com/office/word/2010/wordprocessingCanvas" xmlns:mc="http://schemas.openxmlformats.org/markup-compatibility/2006" xmlns:o="urn:schemas-microsoft-com:office:office" xmlns:r="http://schemas.openxmlformats.org/officeDocument/2006/relationships" xmlns:m="http://schemas.openxmlformats.org/officeDocument/2006/math" xmlns:v="urn:schemas-microsoft-com:vml" xmlns:wp14="http://schemas.microsoft.com/office/word/2010/wordprocessingDrawing" xmlns:wp="http://schemas.openxmlformats.org/drawingml/2006/wordprocessingDrawing" xmlns:w10="urn:schemas-microsoft-com:office:word" xmlns:w="http://schemas.openxmlformats.org/wordprocessingml/2006/main" xmlns:w14="http://schemas.microsoft.com/office/word/2010/wordml" xmlns:w15="http://schemas.microsoft.com/office/word/2012/wordml" xmlns:wpg="http://schemas.microsoft.com/office/word/2010/wordprocessingGroup" xmlns:wpi="http://schemas.microsoft.com/office/word/2010/wordprocessingInk" xmlns:wne="http://schemas.microsoft.com/office/word/2006/wordml" xmlns:wps="http://schemas.microsoft.com/office/word/2010/wordprocessingShape" mc:Ignorable="w14 w15 wp14">
   <w:p>
     <w:pPr>
       <w:pStyle w:val="Alatunniste"/>
@@ -6559,7 +6463,7 @@
 </file>
 
 <file path=word/footer2.xml><?xml version="1.0" encoding="utf-8"?>
-<w:ftr xmlns:wpc="http://schemas.microsoft.com/office/word/2010/wordprocessingCanvas" xmlns:cx="http://schemas.microsoft.com/office/drawing/2014/chartex" xmlns:cx1="http://schemas.microsoft.com/office/drawing/2015/9/8/chartex" xmlns:cx2="http://schemas.microsoft.com/office/drawing/2015/10/21/chartex" xmlns:cx3="http://schemas.microsoft.com/office/drawing/2016/5/9/chartex" xmlns:cx4="http://schemas.microsoft.com/office/drawing/2016/5/10/chartex" xmlns:cx5="http://schemas.microsoft.com/office/drawing/2016/5/11/chartex" xmlns:cx6="http://schemas.microsoft.com/office/drawing/2016/5/12/chartex" xmlns:cx7="http://schemas.microsoft.com/office/drawing/2016/5/13/chartex" xmlns:cx8="http://schemas.microsoft.com/office/drawing/2016/5/14/chartex" xmlns:mc="http://schemas.openxmlformats.org/markup-compatibility/2006" xmlns:aink="http://schemas.microsoft.com/office/drawing/2016/ink" xmlns:am3d="http://schemas.microsoft.com/office/drawing/2017/model3d" xmlns:o="urn:schemas-microsoft-com:office:office" xmlns:r="http://schemas.openxmlformats.org/officeDocument/2006/relationships" xmlns:m="http://schemas.openxmlformats.org/officeDocument/2006/math" xmlns:v="urn:schemas-microsoft-com:vml" xmlns:wp14="http://schemas.microsoft.com/office/word/2010/wordprocessingDrawing" xmlns:wp="http://schemas.openxmlformats.org/drawingml/2006/wordprocessingDrawing" xmlns:w10="urn:schemas-microsoft-com:office:word" xmlns:w="http://schemas.openxmlformats.org/wordprocessingml/2006/main" xmlns:w14="http://schemas.microsoft.com/office/word/2010/wordml" xmlns:w15="http://schemas.microsoft.com/office/word/2012/wordml" xmlns:w16cex="http://schemas.microsoft.com/office/word/2018/wordml/cex" xmlns:w16cid="http://schemas.microsoft.com/office/word/2016/wordml/cid" xmlns:w16="http://schemas.microsoft.com/office/word/2018/wordml" xmlns:w16sdtdh="http://schemas.microsoft.com/office/word/2020/wordml/sdtdatahash" xmlns:w16se="http://schemas.microsoft.com/office/word/2015/wordml/symex" xmlns:wpg="http://schemas.microsoft.com/office/word/2010/wordprocessingGroup" xmlns:wpi="http://schemas.microsoft.com/office/word/2010/wordprocessingInk" xmlns:wne="http://schemas.microsoft.com/office/word/2006/wordml" xmlns:wps="http://schemas.microsoft.com/office/word/2010/wordprocessingShape" mc:Ignorable="w14 w15 w16se w16cid w16 w16cex w16sdtdh wp14">
+<w:ftr xmlns:wpc="http://schemas.microsoft.com/office/word/2010/wordprocessingCanvas" xmlns:mc="http://schemas.openxmlformats.org/markup-compatibility/2006" xmlns:o="urn:schemas-microsoft-com:office:office" xmlns:r="http://schemas.openxmlformats.org/officeDocument/2006/relationships" xmlns:m="http://schemas.openxmlformats.org/officeDocument/2006/math" xmlns:v="urn:schemas-microsoft-com:vml" xmlns:wp14="http://schemas.microsoft.com/office/word/2010/wordprocessingDrawing" xmlns:wp="http://schemas.openxmlformats.org/drawingml/2006/wordprocessingDrawing" xmlns:w10="urn:schemas-microsoft-com:office:word" xmlns:w="http://schemas.openxmlformats.org/wordprocessingml/2006/main" xmlns:w14="http://schemas.microsoft.com/office/word/2010/wordml" xmlns:w15="http://schemas.microsoft.com/office/word/2012/wordml" xmlns:wpg="http://schemas.microsoft.com/office/word/2010/wordprocessingGroup" xmlns:wpi="http://schemas.microsoft.com/office/word/2010/wordprocessingInk" xmlns:wne="http://schemas.microsoft.com/office/word/2006/wordml" xmlns:wps="http://schemas.microsoft.com/office/word/2010/wordprocessingShape" mc:Ignorable="w14 w15 wp14">
   <w:p>
     <w:pPr>
       <w:pStyle w:val="Alatunniste"/>
@@ -6569,7 +6473,7 @@
 </file>
 
 <file path=word/footnotes.xml><?xml version="1.0" encoding="utf-8"?>
-<w:footnotes xmlns:wpc="http://schemas.microsoft.com/office/word/2010/wordprocessingCanvas" xmlns:cx="http://schemas.microsoft.com/office/drawing/2014/chartex" xmlns:cx1="http://schemas.microsoft.com/office/drawing/2015/9/8/chartex" xmlns:cx2="http://schemas.microsoft.com/office/drawing/2015/10/21/chartex" xmlns:cx3="http://schemas.microsoft.com/office/drawing/2016/5/9/chartex" xmlns:cx4="http://schemas.microsoft.com/office/drawing/2016/5/10/chartex" xmlns:cx5="http://schemas.microsoft.com/office/drawing/2016/5/11/chartex" xmlns:cx6="http://schemas.microsoft.com/office/drawing/2016/5/12/chartex" xmlns:cx7="http://schemas.microsoft.com/office/drawing/2016/5/13/chartex" xmlns:cx8="http://schemas.microsoft.com/office/drawing/2016/5/14/chartex" xmlns:mc="http://schemas.openxmlformats.org/markup-compatibility/2006" xmlns:aink="http://schemas.microsoft.com/office/drawing/2016/ink" xmlns:am3d="http://schemas.microsoft.com/office/drawing/2017/model3d" xmlns:o="urn:schemas-microsoft-com:office:office" xmlns:r="http://schemas.openxmlformats.org/officeDocument/2006/relationships" xmlns:m="http://schemas.openxmlformats.org/officeDocument/2006/math" xmlns:v="urn:schemas-microsoft-com:vml" xmlns:wp14="http://schemas.microsoft.com/office/word/2010/wordprocessingDrawing" xmlns:wp="http://schemas.openxmlformats.org/drawingml/2006/wordprocessingDrawing" xmlns:w10="urn:schemas-microsoft-com:office:word" xmlns:w="http://schemas.openxmlformats.org/wordprocessingml/2006/main" xmlns:w14="http://schemas.microsoft.com/office/word/2010/wordml" xmlns:w15="http://schemas.microsoft.com/office/word/2012/wordml" xmlns:w16cex="http://schemas.microsoft.com/office/word/2018/wordml/cex" xmlns:w16cid="http://schemas.microsoft.com/office/word/2016/wordml/cid" xmlns:w16="http://schemas.microsoft.com/office/word/2018/wordml" xmlns:w16sdtdh="http://schemas.microsoft.com/office/word/2020/wordml/sdtdatahash" xmlns:w16se="http://schemas.microsoft.com/office/word/2015/wordml/symex" xmlns:wpg="http://schemas.microsoft.com/office/word/2010/wordprocessingGroup" xmlns:wpi="http://schemas.microsoft.com/office/word/2010/wordprocessingInk" xmlns:wne="http://schemas.microsoft.com/office/word/2006/wordml" xmlns:wps="http://schemas.microsoft.com/office/word/2010/wordprocessingShape" mc:Ignorable="w14 w15 w16se w16cid w16 w16cex w16sdtdh wp14">
+<w:footnotes xmlns:wpc="http://schemas.microsoft.com/office/word/2010/wordprocessingCanvas" xmlns:mc="http://schemas.openxmlformats.org/markup-compatibility/2006" xmlns:o="urn:schemas-microsoft-com:office:office" xmlns:r="http://schemas.openxmlformats.org/officeDocument/2006/relationships" xmlns:m="http://schemas.openxmlformats.org/officeDocument/2006/math" xmlns:v="urn:schemas-microsoft-com:vml" xmlns:wp14="http://schemas.microsoft.com/office/word/2010/wordprocessingDrawing" xmlns:wp="http://schemas.openxmlformats.org/drawingml/2006/wordprocessingDrawing" xmlns:w10="urn:schemas-microsoft-com:office:word" xmlns:w="http://schemas.openxmlformats.org/wordprocessingml/2006/main" xmlns:w14="http://schemas.microsoft.com/office/word/2010/wordml" xmlns:w15="http://schemas.microsoft.com/office/word/2012/wordml" xmlns:wpg="http://schemas.microsoft.com/office/word/2010/wordprocessingGroup" xmlns:wpi="http://schemas.microsoft.com/office/word/2010/wordprocessingInk" xmlns:wne="http://schemas.microsoft.com/office/word/2006/wordml" xmlns:wps="http://schemas.microsoft.com/office/word/2010/wordprocessingShape" mc:Ignorable="w14 w15 wp14">
   <w:footnote w:type="separator" w:id="-1">
     <w:p>
       <w:r>
@@ -6588,7 +6492,7 @@
 </file>
 
 <file path=word/header1.xml><?xml version="1.0" encoding="utf-8"?>
-<w:hdr xmlns:wpc="http://schemas.microsoft.com/office/word/2010/wordprocessingCanvas" xmlns:cx="http://schemas.microsoft.com/office/drawing/2014/chartex" xmlns:cx1="http://schemas.microsoft.com/office/drawing/2015/9/8/chartex" xmlns:cx2="http://schemas.microsoft.com/office/drawing/2015/10/21/chartex" xmlns:cx3="http://schemas.microsoft.com/office/drawing/2016/5/9/chartex" xmlns:cx4="http://schemas.microsoft.com/office/drawing/2016/5/10/chartex" xmlns:cx5="http://schemas.microsoft.com/office/drawing/2016/5/11/chartex" xmlns:cx6="http://schemas.microsoft.com/office/drawing/2016/5/12/chartex" xmlns:cx7="http://schemas.microsoft.com/office/drawing/2016/5/13/chartex" xmlns:cx8="http://schemas.microsoft.com/office/drawing/2016/5/14/chartex" xmlns:mc="http://schemas.openxmlformats.org/markup-compatibility/2006" xmlns:aink="http://schemas.microsoft.com/office/drawing/2016/ink" xmlns:am3d="http://schemas.microsoft.com/office/drawing/2017/model3d" xmlns:o="urn:schemas-microsoft-com:office:office" xmlns:r="http://schemas.openxmlformats.org/officeDocument/2006/relationships" xmlns:m="http://schemas.openxmlformats.org/officeDocument/2006/math" xmlns:v="urn:schemas-microsoft-com:vml" xmlns:wp14="http://schemas.microsoft.com/office/word/2010/wordprocessingDrawing" xmlns:wp="http://schemas.openxmlformats.org/drawingml/2006/wordprocessingDrawing" xmlns:w10="urn:schemas-microsoft-com:office:word" xmlns:w="http://schemas.openxmlformats.org/wordprocessingml/2006/main" xmlns:w14="http://schemas.microsoft.com/office/word/2010/wordml" xmlns:w15="http://schemas.microsoft.com/office/word/2012/wordml" xmlns:w16cex="http://schemas.microsoft.com/office/word/2018/wordml/cex" xmlns:w16cid="http://schemas.microsoft.com/office/word/2016/wordml/cid" xmlns:w16="http://schemas.microsoft.com/office/word/2018/wordml" xmlns:w16sdtdh="http://schemas.microsoft.com/office/word/2020/wordml/sdtdatahash" xmlns:w16se="http://schemas.microsoft.com/office/word/2015/wordml/symex" xmlns:wpg="http://schemas.microsoft.com/office/word/2010/wordprocessingGroup" xmlns:wpi="http://schemas.microsoft.com/office/word/2010/wordprocessingInk" xmlns:wne="http://schemas.microsoft.com/office/word/2006/wordml" xmlns:wps="http://schemas.microsoft.com/office/word/2010/wordprocessingShape" mc:Ignorable="w14 w15 w16se w16cid w16 w16cex w16sdtdh wp14">
+<w:hdr xmlns:wpc="http://schemas.microsoft.com/office/word/2010/wordprocessingCanvas" xmlns:mc="http://schemas.openxmlformats.org/markup-compatibility/2006" xmlns:o="urn:schemas-microsoft-com:office:office" xmlns:r="http://schemas.openxmlformats.org/officeDocument/2006/relationships" xmlns:m="http://schemas.openxmlformats.org/officeDocument/2006/math" xmlns:v="urn:schemas-microsoft-com:vml" xmlns:wp14="http://schemas.microsoft.com/office/word/2010/wordprocessingDrawing" xmlns:wp="http://schemas.openxmlformats.org/drawingml/2006/wordprocessingDrawing" xmlns:w10="urn:schemas-microsoft-com:office:word" xmlns:w="http://schemas.openxmlformats.org/wordprocessingml/2006/main" xmlns:w14="http://schemas.microsoft.com/office/word/2010/wordml" xmlns:w15="http://schemas.microsoft.com/office/word/2012/wordml" xmlns:wpg="http://schemas.microsoft.com/office/word/2010/wordprocessingGroup" xmlns:wpi="http://schemas.microsoft.com/office/word/2010/wordprocessingInk" xmlns:wne="http://schemas.microsoft.com/office/word/2006/wordml" xmlns:wps="http://schemas.microsoft.com/office/word/2010/wordprocessingShape" mc:Ignorable="w14 w15 wp14">
   <w:tbl>
     <w:tblPr>
       <w:tblStyle w:val="TaulukkoRuudukko"/>
@@ -6623,7 +6527,7 @@
               <w:color w:val="0000FF"/>
               <w:sz w:val="27"/>
               <w:szCs w:val="27"/>
-              <w:lang w:eastAsia="fi-FI"/>
+              <w:lang w:val="en-US" w:eastAsia="zh-CN"/>
             </w:rPr>
             <w:drawing>
               <wp:anchor distT="0" distB="0" distL="114300" distR="114300" simplePos="0" relativeHeight="251673600" behindDoc="0" locked="0" layoutInCell="0" allowOverlap="1" wp14:anchorId="13F63618" wp14:editId="6785F19C">
@@ -6748,7 +6652,7 @@
             <w:rPr>
               <w:noProof/>
             </w:rPr>
-            <w:t>8</w:t>
+            <w:t>10</w:t>
           </w:r>
           <w:r>
             <w:fldChar w:fldCharType="end"/>
@@ -6756,27 +6660,14 @@
           <w:r>
             <w:t>(</w:t>
           </w:r>
-          <w:r>
-            <w:fldChar w:fldCharType="begin"/>
-          </w:r>
-          <w:r>
-            <w:instrText xml:space="preserve"> NUMPAGES   \* MERGEFORMAT </w:instrText>
-          </w:r>
-          <w:r>
-            <w:fldChar w:fldCharType="separate"/>
-          </w:r>
-          <w:r>
-            <w:rPr>
-              <w:noProof/>
-            </w:rPr>
-            <w:t>8</w:t>
-          </w:r>
-          <w:r>
-            <w:rPr>
-              <w:noProof/>
-            </w:rPr>
-            <w:fldChar w:fldCharType="end"/>
-          </w:r>
+          <w:fldSimple w:instr=" NUMPAGES   \* MERGEFORMAT ">
+            <w:r>
+              <w:rPr>
+                <w:noProof/>
+              </w:rPr>
+              <w:t>10</w:t>
+            </w:r>
+          </w:fldSimple>
           <w:r>
             <w:t>)</w:t>
           </w:r>
@@ -7040,7 +6931,7 @@
 </file>
 
 <file path=word/header2.xml><?xml version="1.0" encoding="utf-8"?>
-<w:hdr xmlns:wpc="http://schemas.microsoft.com/office/word/2010/wordprocessingCanvas" xmlns:cx="http://schemas.microsoft.com/office/drawing/2014/chartex" xmlns:cx1="http://schemas.microsoft.com/office/drawing/2015/9/8/chartex" xmlns:cx2="http://schemas.microsoft.com/office/drawing/2015/10/21/chartex" xmlns:cx3="http://schemas.microsoft.com/office/drawing/2016/5/9/chartex" xmlns:cx4="http://schemas.microsoft.com/office/drawing/2016/5/10/chartex" xmlns:cx5="http://schemas.microsoft.com/office/drawing/2016/5/11/chartex" xmlns:cx6="http://schemas.microsoft.com/office/drawing/2016/5/12/chartex" xmlns:cx7="http://schemas.microsoft.com/office/drawing/2016/5/13/chartex" xmlns:cx8="http://schemas.microsoft.com/office/drawing/2016/5/14/chartex" xmlns:mc="http://schemas.openxmlformats.org/markup-compatibility/2006" xmlns:aink="http://schemas.microsoft.com/office/drawing/2016/ink" xmlns:am3d="http://schemas.microsoft.com/office/drawing/2017/model3d" xmlns:o="urn:schemas-microsoft-com:office:office" xmlns:r="http://schemas.openxmlformats.org/officeDocument/2006/relationships" xmlns:m="http://schemas.openxmlformats.org/officeDocument/2006/math" xmlns:v="urn:schemas-microsoft-com:vml" xmlns:wp14="http://schemas.microsoft.com/office/word/2010/wordprocessingDrawing" xmlns:wp="http://schemas.openxmlformats.org/drawingml/2006/wordprocessingDrawing" xmlns:w10="urn:schemas-microsoft-com:office:word" xmlns:w="http://schemas.openxmlformats.org/wordprocessingml/2006/main" xmlns:w14="http://schemas.microsoft.com/office/word/2010/wordml" xmlns:w15="http://schemas.microsoft.com/office/word/2012/wordml" xmlns:w16cex="http://schemas.microsoft.com/office/word/2018/wordml/cex" xmlns:w16cid="http://schemas.microsoft.com/office/word/2016/wordml/cid" xmlns:w16="http://schemas.microsoft.com/office/word/2018/wordml" xmlns:w16sdtdh="http://schemas.microsoft.com/office/word/2020/wordml/sdtdatahash" xmlns:w16se="http://schemas.microsoft.com/office/word/2015/wordml/symex" xmlns:wpg="http://schemas.microsoft.com/office/word/2010/wordprocessingGroup" xmlns:wpi="http://schemas.microsoft.com/office/word/2010/wordprocessingInk" xmlns:wne="http://schemas.microsoft.com/office/word/2006/wordml" xmlns:wps="http://schemas.microsoft.com/office/word/2010/wordprocessingShape" mc:Ignorable="w14 w15 w16se w16cid w16 w16cex w16sdtdh wp14">
+<w:hdr xmlns:wpc="http://schemas.microsoft.com/office/word/2010/wordprocessingCanvas" xmlns:mc="http://schemas.openxmlformats.org/markup-compatibility/2006" xmlns:o="urn:schemas-microsoft-com:office:office" xmlns:r="http://schemas.openxmlformats.org/officeDocument/2006/relationships" xmlns:m="http://schemas.openxmlformats.org/officeDocument/2006/math" xmlns:v="urn:schemas-microsoft-com:vml" xmlns:wp14="http://schemas.microsoft.com/office/word/2010/wordprocessingDrawing" xmlns:wp="http://schemas.openxmlformats.org/drawingml/2006/wordprocessingDrawing" xmlns:w10="urn:schemas-microsoft-com:office:word" xmlns:w="http://schemas.openxmlformats.org/wordprocessingml/2006/main" xmlns:w14="http://schemas.microsoft.com/office/word/2010/wordml" xmlns:w15="http://schemas.microsoft.com/office/word/2012/wordml" xmlns:wpg="http://schemas.microsoft.com/office/word/2010/wordprocessingGroup" xmlns:wpi="http://schemas.microsoft.com/office/word/2010/wordprocessingInk" xmlns:wne="http://schemas.microsoft.com/office/word/2006/wordml" xmlns:wps="http://schemas.microsoft.com/office/word/2010/wordprocessingShape" mc:Ignorable="w14 w15 wp14">
   <w:p>
     <w:pPr>
       <w:rPr>
@@ -7063,7 +6954,7 @@
         <w:color w:val="0000FF"/>
         <w:sz w:val="27"/>
         <w:szCs w:val="27"/>
-        <w:lang w:eastAsia="fi-FI"/>
+        <w:lang w:val="en-US" w:eastAsia="zh-CN"/>
       </w:rPr>
       <w:drawing>
         <wp:inline distT="0" distB="0" distL="0" distR="0" wp14:anchorId="1892E509" wp14:editId="56694B4E">
@@ -7123,7 +7014,7 @@
 </file>
 
 <file path=word/header3.xml><?xml version="1.0" encoding="utf-8"?>
-<w:hdr xmlns:wpc="http://schemas.microsoft.com/office/word/2010/wordprocessingCanvas" xmlns:cx="http://schemas.microsoft.com/office/drawing/2014/chartex" xmlns:cx1="http://schemas.microsoft.com/office/drawing/2015/9/8/chartex" xmlns:cx2="http://schemas.microsoft.com/office/drawing/2015/10/21/chartex" xmlns:cx3="http://schemas.microsoft.com/office/drawing/2016/5/9/chartex" xmlns:cx4="http://schemas.microsoft.com/office/drawing/2016/5/10/chartex" xmlns:cx5="http://schemas.microsoft.com/office/drawing/2016/5/11/chartex" xmlns:cx6="http://schemas.microsoft.com/office/drawing/2016/5/12/chartex" xmlns:cx7="http://schemas.microsoft.com/office/drawing/2016/5/13/chartex" xmlns:cx8="http://schemas.microsoft.com/office/drawing/2016/5/14/chartex" xmlns:mc="http://schemas.openxmlformats.org/markup-compatibility/2006" xmlns:aink="http://schemas.microsoft.com/office/drawing/2016/ink" xmlns:am3d="http://schemas.microsoft.com/office/drawing/2017/model3d" xmlns:o="urn:schemas-microsoft-com:office:office" xmlns:r="http://schemas.openxmlformats.org/officeDocument/2006/relationships" xmlns:m="http://schemas.openxmlformats.org/officeDocument/2006/math" xmlns:v="urn:schemas-microsoft-com:vml" xmlns:wp14="http://schemas.microsoft.com/office/word/2010/wordprocessingDrawing" xmlns:wp="http://schemas.openxmlformats.org/drawingml/2006/wordprocessingDrawing" xmlns:w10="urn:schemas-microsoft-com:office:word" xmlns:w="http://schemas.openxmlformats.org/wordprocessingml/2006/main" xmlns:w14="http://schemas.microsoft.com/office/word/2010/wordml" xmlns:w15="http://schemas.microsoft.com/office/word/2012/wordml" xmlns:w16cex="http://schemas.microsoft.com/office/word/2018/wordml/cex" xmlns:w16cid="http://schemas.microsoft.com/office/word/2016/wordml/cid" xmlns:w16="http://schemas.microsoft.com/office/word/2018/wordml" xmlns:w16sdtdh="http://schemas.microsoft.com/office/word/2020/wordml/sdtdatahash" xmlns:w16se="http://schemas.microsoft.com/office/word/2015/wordml/symex" xmlns:wpg="http://schemas.microsoft.com/office/word/2010/wordprocessingGroup" xmlns:wpi="http://schemas.microsoft.com/office/word/2010/wordprocessingInk" xmlns:wne="http://schemas.microsoft.com/office/word/2006/wordml" xmlns:wps="http://schemas.microsoft.com/office/word/2010/wordprocessingShape" mc:Ignorable="w14 w15 w16se w16cid w16 w16cex w16sdtdh wp14">
+<w:hdr xmlns:wpc="http://schemas.microsoft.com/office/word/2010/wordprocessingCanvas" xmlns:mc="http://schemas.openxmlformats.org/markup-compatibility/2006" xmlns:o="urn:schemas-microsoft-com:office:office" xmlns:r="http://schemas.openxmlformats.org/officeDocument/2006/relationships" xmlns:m="http://schemas.openxmlformats.org/officeDocument/2006/math" xmlns:v="urn:schemas-microsoft-com:vml" xmlns:wp14="http://schemas.microsoft.com/office/word/2010/wordprocessingDrawing" xmlns:wp="http://schemas.openxmlformats.org/drawingml/2006/wordprocessingDrawing" xmlns:w10="urn:schemas-microsoft-com:office:word" xmlns:w="http://schemas.openxmlformats.org/wordprocessingml/2006/main" xmlns:w14="http://schemas.microsoft.com/office/word/2010/wordml" xmlns:w15="http://schemas.microsoft.com/office/word/2012/wordml" xmlns:wpg="http://schemas.microsoft.com/office/word/2010/wordprocessingGroup" xmlns:wpi="http://schemas.microsoft.com/office/word/2010/wordprocessingInk" xmlns:wne="http://schemas.microsoft.com/office/word/2006/wordml" xmlns:wps="http://schemas.microsoft.com/office/word/2010/wordprocessingShape" mc:Ignorable="w14 w15 wp14">
   <w:p>
     <w:pPr>
       <w:pStyle w:val="Yltunniste"/>
@@ -7133,7 +7024,7 @@
 </file>
 
 <file path=word/numbering.xml><?xml version="1.0" encoding="utf-8"?>
-<w:numbering xmlns:wpc="http://schemas.microsoft.com/office/word/2010/wordprocessingCanvas" xmlns:cx="http://schemas.microsoft.com/office/drawing/2014/chartex" xmlns:cx1="http://schemas.microsoft.com/office/drawing/2015/9/8/chartex" xmlns:cx2="http://schemas.microsoft.com/office/drawing/2015/10/21/chartex" xmlns:cx3="http://schemas.microsoft.com/office/drawing/2016/5/9/chartex" xmlns:cx4="http://schemas.microsoft.com/office/drawing/2016/5/10/chartex" xmlns:cx5="http://schemas.microsoft.com/office/drawing/2016/5/11/chartex" xmlns:cx6="http://schemas.microsoft.com/office/drawing/2016/5/12/chartex" xmlns:cx7="http://schemas.microsoft.com/office/drawing/2016/5/13/chartex" xmlns:cx8="http://schemas.microsoft.com/office/drawing/2016/5/14/chartex" xmlns:mc="http://schemas.openxmlformats.org/markup-compatibility/2006" xmlns:aink="http://schemas.microsoft.com/office/drawing/2016/ink" xmlns:am3d="http://schemas.microsoft.com/office/drawing/2017/model3d" xmlns:o="urn:schemas-microsoft-com:office:office" xmlns:r="http://schemas.openxmlformats.org/officeDocument/2006/relationships" xmlns:m="http://schemas.openxmlformats.org/officeDocument/2006/math" xmlns:v="urn:schemas-microsoft-com:vml" xmlns:wp14="http://schemas.microsoft.com/office/word/2010/wordprocessingDrawing" xmlns:wp="http://schemas.openxmlformats.org/drawingml/2006/wordprocessingDrawing" xmlns:w10="urn:schemas-microsoft-com:office:word" xmlns:w="http://schemas.openxmlformats.org/wordprocessingml/2006/main" xmlns:w14="http://schemas.microsoft.com/office/word/2010/wordml" xmlns:w15="http://schemas.microsoft.com/office/word/2012/wordml" xmlns:w16cex="http://schemas.microsoft.com/office/word/2018/wordml/cex" xmlns:w16cid="http://schemas.microsoft.com/office/word/2016/wordml/cid" xmlns:w16="http://schemas.microsoft.com/office/word/2018/wordml" xmlns:w16sdtdh="http://schemas.microsoft.com/office/word/2020/wordml/sdtdatahash" xmlns:w16se="http://schemas.microsoft.com/office/word/2015/wordml/symex" xmlns:wpg="http://schemas.microsoft.com/office/word/2010/wordprocessingGroup" xmlns:wpi="http://schemas.microsoft.com/office/word/2010/wordprocessingInk" xmlns:wne="http://schemas.microsoft.com/office/word/2006/wordml" xmlns:wps="http://schemas.microsoft.com/office/word/2010/wordprocessingShape" mc:Ignorable="w14 w15 w16se w16cid w16 w16cex w16sdtdh wp14">
+<w:numbering xmlns:wpc="http://schemas.microsoft.com/office/word/2010/wordprocessingCanvas" xmlns:mc="http://schemas.openxmlformats.org/markup-compatibility/2006" xmlns:o="urn:schemas-microsoft-com:office:office" xmlns:r="http://schemas.openxmlformats.org/officeDocument/2006/relationships" xmlns:m="http://schemas.openxmlformats.org/officeDocument/2006/math" xmlns:v="urn:schemas-microsoft-com:vml" xmlns:wp14="http://schemas.microsoft.com/office/word/2010/wordprocessingDrawing" xmlns:wp="http://schemas.openxmlformats.org/drawingml/2006/wordprocessingDrawing" xmlns:w10="urn:schemas-microsoft-com:office:word" xmlns:w="http://schemas.openxmlformats.org/wordprocessingml/2006/main" xmlns:w14="http://schemas.microsoft.com/office/word/2010/wordml" xmlns:w15="http://schemas.microsoft.com/office/word/2012/wordml" xmlns:wpg="http://schemas.microsoft.com/office/word/2010/wordprocessingGroup" xmlns:wpi="http://schemas.microsoft.com/office/word/2010/wordprocessingInk" xmlns:wne="http://schemas.microsoft.com/office/word/2006/wordml" xmlns:wps="http://schemas.microsoft.com/office/word/2010/wordprocessingShape" mc:Ignorable="w14 w15 wp14">
   <w:abstractNum w:abstractNumId="0" w15:restartNumberingAfterBreak="0">
     <w:nsid w:val="FFFFFF81"/>
     <w:multiLevelType w:val="singleLevel"/>
@@ -9267,7 +9158,7 @@
 </file>
 
 <file path=word/styles.xml><?xml version="1.0" encoding="utf-8"?>
-<w:styles xmlns:mc="http://schemas.openxmlformats.org/markup-compatibility/2006" xmlns:r="http://schemas.openxmlformats.org/officeDocument/2006/relationships" xmlns:w="http://schemas.openxmlformats.org/wordprocessingml/2006/main" xmlns:w14="http://schemas.microsoft.com/office/word/2010/wordml" xmlns:w15="http://schemas.microsoft.com/office/word/2012/wordml" xmlns:w16cex="http://schemas.microsoft.com/office/word/2018/wordml/cex" xmlns:w16cid="http://schemas.microsoft.com/office/word/2016/wordml/cid" xmlns:w16="http://schemas.microsoft.com/office/word/2018/wordml" xmlns:w16sdtdh="http://schemas.microsoft.com/office/word/2020/wordml/sdtdatahash" xmlns:w16se="http://schemas.microsoft.com/office/word/2015/wordml/symex" mc:Ignorable="w14 w15 w16se w16cid w16 w16cex w16sdtdh">
+<w:styles xmlns:mc="http://schemas.openxmlformats.org/markup-compatibility/2006" xmlns:r="http://schemas.openxmlformats.org/officeDocument/2006/relationships" xmlns:w="http://schemas.openxmlformats.org/wordprocessingml/2006/main" xmlns:w14="http://schemas.microsoft.com/office/word/2010/wordml" xmlns:w15="http://schemas.microsoft.com/office/word/2012/wordml" mc:Ignorable="w14 w15">
   <w:docDefaults>
     <w:rPrDefault>
       <w:rPr>
@@ -9279,7 +9170,7 @@
     </w:rPrDefault>
     <w:pPrDefault/>
   </w:docDefaults>
-  <w:latentStyles w:defLockedState="0" w:defUIPriority="99" w:defSemiHidden="0" w:defUnhideWhenUsed="0" w:defQFormat="0" w:count="376">
+  <w:latentStyles w:defLockedState="0" w:defUIPriority="99" w:defSemiHidden="0" w:defUnhideWhenUsed="0" w:defQFormat="0" w:count="371">
     <w:lsdException w:name="Normal" w:uiPriority="0" w:qFormat="1"/>
     <w:lsdException w:name="heading 1" w:uiPriority="9" w:qFormat="1"/>
     <w:lsdException w:name="heading 2" w:semiHidden="1" w:uiPriority="9" w:unhideWhenUsed="1" w:qFormat="1"/>
@@ -9385,6 +9276,7 @@
     <w:lsdException w:name="HTML Sample" w:semiHidden="1" w:unhideWhenUsed="1"/>
     <w:lsdException w:name="HTML Typewriter" w:semiHidden="1" w:unhideWhenUsed="1"/>
     <w:lsdException w:name="HTML Variable" w:semiHidden="1" w:unhideWhenUsed="1"/>
+    <w:lsdException w:name="Normal Table" w:semiHidden="1" w:unhideWhenUsed="1"/>
     <w:lsdException w:name="annotation subject" w:semiHidden="1" w:unhideWhenUsed="1"/>
     <w:lsdException w:name="No List" w:semiHidden="1" w:unhideWhenUsed="1"/>
     <w:lsdException w:name="Outline List 1" w:semiHidden="1" w:unhideWhenUsed="1"/>
@@ -9427,8 +9319,11 @@
     <w:lsdException w:name="Table Contemporary" w:semiHidden="1" w:unhideWhenUsed="1"/>
     <w:lsdException w:name="Table Elegant" w:semiHidden="1" w:unhideWhenUsed="1"/>
     <w:lsdException w:name="Table Professional" w:semiHidden="1" w:unhideWhenUsed="1"/>
+    <w:lsdException w:name="Table Subtle 1" w:semiHidden="1" w:unhideWhenUsed="1"/>
     <w:lsdException w:name="Table Subtle 2" w:semiHidden="1" w:unhideWhenUsed="1"/>
     <w:lsdException w:name="Table Web 1" w:semiHidden="1" w:unhideWhenUsed="1"/>
+    <w:lsdException w:name="Table Web 2" w:semiHidden="1" w:unhideWhenUsed="1"/>
+    <w:lsdException w:name="Table Web 3" w:semiHidden="1" w:unhideWhenUsed="1"/>
     <w:lsdException w:name="Balloon Text" w:semiHidden="1" w:unhideWhenUsed="1"/>
     <w:lsdException w:name="Table Grid" w:uiPriority="0"/>
     <w:lsdException w:name="Table Theme" w:semiHidden="1" w:unhideWhenUsed="1"/>
@@ -9647,11 +9542,6 @@
     <w:lsdException w:name="List Table 5 Dark Accent 6" w:uiPriority="50"/>
     <w:lsdException w:name="List Table 6 Colorful Accent 6" w:uiPriority="51"/>
     <w:lsdException w:name="List Table 7 Colorful Accent 6" w:uiPriority="52"/>
-    <w:lsdException w:name="Mention" w:semiHidden="1" w:unhideWhenUsed="1"/>
-    <w:lsdException w:name="Smart Hyperlink" w:semiHidden="1" w:unhideWhenUsed="1"/>
-    <w:lsdException w:name="Hashtag" w:semiHidden="1" w:unhideWhenUsed="1"/>
-    <w:lsdException w:name="Unresolved Mention" w:semiHidden="1" w:unhideWhenUsed="1"/>
-    <w:lsdException w:name="Smart Link" w:semiHidden="1" w:unhideWhenUsed="1"/>
   </w:latentStyles>
   <w:style w:type="paragraph" w:default="1" w:styleId="Normaali">
     <w:name w:val="Normal"/>
@@ -11136,7 +11026,7 @@
 </file>
 
 <file path=customXml/itemProps2.xml><?xml version="1.0" encoding="utf-8"?>
-<ds:datastoreItem xmlns:ds="http://schemas.openxmlformats.org/officeDocument/2006/customXml" ds:itemID="{72A3ACD9-6098-4D17-B4C1-678EBE4EAA3D}">
+<ds:datastoreItem xmlns:ds="http://schemas.openxmlformats.org/officeDocument/2006/customXml" ds:itemID="{C0EDE13F-C78B-42E6-B577-1C3BC7368488}">
   <ds:schemaRefs>
     <ds:schemaRef ds:uri="http://schemas.openxmlformats.org/officeDocument/2006/bibliography"/>
   </ds:schemaRefs>

</xml_diff>